<commit_message>
Committing progress to date
</commit_message>
<xml_diff>
--- a/doc/systems/SubsystemManifest.docx
+++ b/doc/systems/SubsystemManifest.docx
@@ -534,17 +534,7 @@
           <w:szCs w:val="20"/>
           <w:shd w:val="clear" w:color="auto" w:fill="FFFFFF"/>
         </w:rPr>
-        <w:t>PN-1329-C</w:t>
-      </w:r>
-      <w:r>
-        <w:rPr>
-          <w:rFonts w:ascii="Arial" w:hAnsi="Arial" w:cs="Arial"/>
-          <w:color w:val="222222"/>
-          <w:sz w:val="20"/>
-          <w:szCs w:val="20"/>
-          <w:shd w:val="clear" w:color="auto" w:fill="FFFFFF"/>
-        </w:rPr>
-        <w:t xml:space="preserve"> waterproof polycarbonate box with a clear lid. </w:t>
+        <w:t xml:space="preserve">PN-1329-C waterproof polycarbonate box with a clear lid. </w:t>
       </w:r>
     </w:p>
     <w:p>
@@ -684,10 +674,14 @@
         <w:t xml:space="preserve">These put the vessel in disarmed state or let it out of disarmed state. </w:t>
       </w:r>
       <w:r>
-        <w:t xml:space="preserve">One forward and one aft. </w:t>
-      </w:r>
-      <w:r>
-        <w:t>Details TBD.</w:t>
+        <w:t xml:space="preserve">One commands the transition to Disarmed and one commands the transition to Halt. Each is a SPDT On-(On) pushbutton. The normal leg </w:t>
+      </w:r>
+      <w:r>
+        <w:lastRenderedPageBreak/>
+        <w:t>is connected to GND and the momentary leg is connected to +5V.</w:t>
+      </w:r>
+      <w:r>
+        <w:t xml:space="preserve"> The buttons are covered with a wave guard that drains. </w:t>
       </w:r>
     </w:p>
     <w:p>
@@ -695,143 +689,217 @@
         <w:pStyle w:val="Heading2"/>
       </w:pPr>
       <w:r>
+        <w:t>Beaglebone Status Lights</w:t>
+      </w:r>
+    </w:p>
+    <w:p>
+      <w:r>
+        <w:t>Strip of 4 wat</w:t>
+      </w:r>
+      <w:r>
+        <w:t>erproofed addressable RGB LEDs, mounted externally and aft.</w:t>
+      </w:r>
+    </w:p>
+    <w:p>
+      <w:pPr>
+        <w:pStyle w:val="Heading2"/>
+      </w:pPr>
+      <w:r>
+        <w:t>Arduino Status Lights</w:t>
+      </w:r>
+      <w:r>
+        <w:t xml:space="preserve"> </w:t>
+      </w:r>
+    </w:p>
+    <w:p>
+      <w:r>
+        <w:t>Strip of 4 wat</w:t>
+      </w:r>
+      <w:r>
+        <w:t xml:space="preserve">erproofed addressable RGB LEDs, mounted externally and aft. </w:t>
+      </w:r>
+    </w:p>
+    <w:p>
+      <w:pPr>
+        <w:pStyle w:val="Heading2"/>
+      </w:pPr>
+      <w:r>
+        <w:t>Current/Voltage Monitors</w:t>
+      </w:r>
+    </w:p>
+    <w:p>
+      <w:r>
+        <w:t xml:space="preserve">Boatse 0.2: </w:t>
+      </w:r>
+      <w:r>
+        <w:t>Only the motor monitor is installed. This monitors the voltage and current on the motor, and is mounted between the relay box and the main power bus. It is a 30A/20V inline unit from Logos Electromechanical.</w:t>
+      </w:r>
+    </w:p>
+    <w:p>
+      <w:r>
+        <w:t xml:space="preserve">Boatse 0.3: </w:t>
+      </w:r>
+      <w:r>
+        <w:t xml:space="preserve">Additional monitors are mounted in the main battery and charge circuits. </w:t>
+      </w:r>
+      <w:r>
+        <w:t xml:space="preserve"> </w:t>
+      </w:r>
+    </w:p>
+    <w:p>
+      <w:pPr>
+        <w:pStyle w:val="Heading1"/>
+        <w:rPr>
+          <w:ins w:id="1" w:author="Pierce Nichols" w:date="2014-08-05T23:03:00Z"/>
+        </w:rPr>
+      </w:pPr>
+      <w:ins w:id="2" w:author="Pierce Nichols" w:date="2014-08-05T23:03:00Z">
+        <w:r>
+          <w:t>Shore Station</w:t>
+        </w:r>
+      </w:ins>
+    </w:p>
+    <w:p>
+      <w:pPr>
+        <w:pStyle w:val="Heading2"/>
+        <w:rPr>
+          <w:ins w:id="3" w:author="Pierce Nichols" w:date="2014-08-05T23:05:00Z"/>
+        </w:rPr>
+        <w:pPrChange w:id="4" w:author="Pierce Nichols" w:date="2014-08-05T23:05:00Z">
+          <w:pPr>
+            <w:pStyle w:val="Heading1"/>
+          </w:pPr>
+        </w:pPrChange>
+      </w:pPr>
+      <w:ins w:id="5" w:author="Pierce Nichols" w:date="2014-08-05T23:05:00Z">
+        <w:r>
+          <w:t>Laptop</w:t>
+        </w:r>
+      </w:ins>
+    </w:p>
+    <w:p>
+      <w:pPr>
+        <w:pStyle w:val="Heading2"/>
+        <w:rPr>
+          <w:ins w:id="6" w:author="Pierce Nichols" w:date="2014-08-05T23:06:00Z"/>
+        </w:rPr>
+        <w:pPrChange w:id="7" w:author="Pierce Nichols" w:date="2014-08-05T23:06:00Z">
+          <w:pPr>
+            <w:pStyle w:val="Heading1"/>
+          </w:pPr>
+        </w:pPrChange>
+      </w:pPr>
+      <w:ins w:id="8" w:author="Pierce Nichols" w:date="2014-08-05T23:06:00Z">
+        <w:r>
+          <w:t>QGroundControl</w:t>
+        </w:r>
+      </w:ins>
+    </w:p>
+    <w:p>
+      <w:pPr>
+        <w:pStyle w:val="Heading2"/>
+        <w:rPr>
+          <w:ins w:id="9" w:author="Pierce Nichols" w:date="2014-08-05T22:38:00Z"/>
+          <w:rPrChange w:id="10" w:author="Pierce Nichols" w:date="2014-08-05T23:06:00Z">
+            <w:rPr>
+              <w:ins w:id="11" w:author="Pierce Nichols" w:date="2014-08-05T22:38:00Z"/>
+            </w:rPr>
+          </w:rPrChange>
+        </w:rPr>
+        <w:pPrChange w:id="12" w:author="Pierce Nichols" w:date="2014-08-05T23:06:00Z">
+          <w:pPr>
+            <w:pStyle w:val="Heading1"/>
+          </w:pPr>
+        </w:pPrChange>
+      </w:pPr>
+      <w:ins w:id="13" w:author="Pierce Nichols" w:date="2014-08-05T23:06:00Z">
+        <w:r>
+          <w:t>900 MHz Radio</w:t>
+        </w:r>
+      </w:ins>
+      <w:bookmarkStart w:id="14" w:name="_GoBack"/>
+      <w:bookmarkEnd w:id="14"/>
+    </w:p>
+    <w:p>
+      <w:pPr>
+        <w:pStyle w:val="Heading1"/>
+      </w:pPr>
+      <w:r>
+        <w:t>Propulsion</w:t>
+      </w:r>
+    </w:p>
+    <w:p>
+      <w:pPr>
+        <w:pStyle w:val="Heading2"/>
+      </w:pPr>
+      <w:r>
+        <w:t>Motor</w:t>
+      </w:r>
+    </w:p>
+    <w:p>
+      <w:r>
+        <w:t>Propulsion is provided by a Minn Kota Endura C2-30 12V electric trolling motor.</w:t>
+      </w:r>
+      <w:r>
+        <w:t xml:space="preserve"> </w:t>
+      </w:r>
+    </w:p>
+    <w:p>
+      <w:r>
+        <w:t>Speed and direction control on this motor is provided by a nine-position rotary switch. It works by alternately connecting the four wires</w:t>
+      </w:r>
+      <w:r>
+        <w:t xml:space="preserve"> (red, yellow, black, and white)</w:t>
+      </w:r>
+      <w:r>
+        <w:t xml:space="preserve"> to power, ground, and each other. See hackerboat/doc/motor/Minn Kota Endura C2-30 wiring for wiring details.</w:t>
+      </w:r>
+    </w:p>
+    <w:p>
+      <w:r>
+        <w:t>The motor is rated up to 30A, but in service draw is currently unknown.</w:t>
+      </w:r>
+    </w:p>
+    <w:p>
+      <w:r>
+        <w:t xml:space="preserve">The motor has a custom-built tiller mounted to the top of the shaft. </w:t>
+      </w:r>
+    </w:p>
+    <w:p>
+      <w:pPr>
+        <w:pStyle w:val="Heading2"/>
+      </w:pPr>
+      <w:r>
+        <w:t>Relay Box</w:t>
+      </w:r>
+    </w:p>
+    <w:p>
+      <w:r>
+        <w:t xml:space="preserve">The nine-position switch can be replicated in every detail with seven SPDT relays. Two of the relays are ganged together to provide a DPDT function for reversing. Of the remaining five, one controls current flow to each of the red, white, and yellow wires. The last two provide the capability to short the red wire to the white wire or the yellow wire to the red wire. </w:t>
+      </w:r>
+    </w:p>
+    <w:p>
+      <w:r>
+        <w:t>Relay drive</w:t>
+      </w:r>
+      <w:r>
+        <w:t xml:space="preserve"> is provided by the control box via interconnect wires. </w:t>
+      </w:r>
+    </w:p>
+    <w:p>
+      <w:r>
+        <w:t>See hackerboat/doc/systems/</w:t>
+      </w:r>
+      <w:r>
+        <w:t xml:space="preserve">InterfaceControlDocument.xlsx for more information on the external connections. </w:t>
+      </w:r>
+    </w:p>
+    <w:p>
+      <w:pPr>
+        <w:pStyle w:val="Heading2"/>
+      </w:pPr>
+      <w:r>
         <w:lastRenderedPageBreak/>
-        <w:t>Beaglebone Status Lights</w:t>
-      </w:r>
-    </w:p>
-    <w:p>
-      <w:r>
-        <w:t>Strip of 4 wat</w:t>
-      </w:r>
-      <w:r>
-        <w:t>erproofed addressable RGB LEDs, mounted externally and aft.</w:t>
-      </w:r>
-    </w:p>
-    <w:p>
-      <w:pPr>
-        <w:pStyle w:val="Heading2"/>
-      </w:pPr>
-      <w:r>
-        <w:t>Arduino Status Lights</w:t>
-      </w:r>
-      <w:r>
-        <w:t xml:space="preserve"> </w:t>
-      </w:r>
-    </w:p>
-    <w:p>
-      <w:r>
-        <w:t>Strip of 4 wat</w:t>
-      </w:r>
-      <w:r>
-        <w:t xml:space="preserve">erproofed addressable RGB LEDs, mounted externally and aft. </w:t>
-      </w:r>
-    </w:p>
-    <w:p>
-      <w:pPr>
-        <w:pStyle w:val="Heading2"/>
-      </w:pPr>
-      <w:r>
-        <w:t>Current/Voltage Monitors</w:t>
-      </w:r>
-    </w:p>
-    <w:p>
-      <w:r>
-        <w:t xml:space="preserve">Boatse 0.2: </w:t>
-      </w:r>
-      <w:r>
-        <w:t>Only the motor monitor is installed. This monitors the voltage and current on the motor, and is mounted between the relay box and the main power bus. It is a 30A/20V inline unit from Logos Electromechanical.</w:t>
-      </w:r>
-    </w:p>
-    <w:p>
-      <w:r>
-        <w:t xml:space="preserve">Boatse 0.3: </w:t>
-      </w:r>
-      <w:r>
-        <w:t xml:space="preserve">Additional monitors are mounted in the main battery and charge circuits. </w:t>
-      </w:r>
-      <w:r>
-        <w:t xml:space="preserve"> </w:t>
-      </w:r>
-    </w:p>
-    <w:p>
-      <w:pPr>
-        <w:pStyle w:val="Heading1"/>
-      </w:pPr>
-      <w:r>
-        <w:t>Propulsion</w:t>
-      </w:r>
-    </w:p>
-    <w:p>
-      <w:pPr>
-        <w:pStyle w:val="Heading2"/>
-      </w:pPr>
-      <w:r>
-        <w:t>Motor</w:t>
-      </w:r>
-    </w:p>
-    <w:p>
-      <w:r>
-        <w:t>Propulsion is provided by a Minn Kota Endura C2-30 12V electric trolling motor.</w:t>
-      </w:r>
-      <w:r>
-        <w:t xml:space="preserve"> </w:t>
-      </w:r>
-    </w:p>
-    <w:p>
-      <w:r>
-        <w:t>Speed and direction control on this motor is provided by a nine-position rotary switch. It works by alternately connecting the four wires</w:t>
-      </w:r>
-      <w:r>
-        <w:t xml:space="preserve"> (red, yellow, black, and white)</w:t>
-      </w:r>
-      <w:r>
-        <w:t xml:space="preserve"> to power, ground, and each other. See hackerboat/doc/motor/Minn Kota Endura C2-30 wiring for wiring details.</w:t>
-      </w:r>
-    </w:p>
-    <w:p>
-      <w:r>
-        <w:t>The motor is rated up to 30A, but in service draw is currently unknown.</w:t>
-      </w:r>
-    </w:p>
-    <w:p>
-      <w:r>
-        <w:t xml:space="preserve">The motor has a custom-built tiller mounted to the top of the shaft. </w:t>
-      </w:r>
-    </w:p>
-    <w:p>
-      <w:pPr>
-        <w:pStyle w:val="Heading2"/>
-      </w:pPr>
-      <w:r>
-        <w:t>Relay Box</w:t>
-      </w:r>
-    </w:p>
-    <w:p>
-      <w:r>
-        <w:t xml:space="preserve">The nine-position switch can be replicated in every detail with seven SPDT relays. Two of the relays are ganged together to provide a DPDT function for reversing. Of the remaining five, one controls current flow to each of the red, white, and yellow wires. The last two provide the capability to short the red wire to the white wire or the yellow wire to the red wire. </w:t>
-      </w:r>
-    </w:p>
-    <w:p>
-      <w:r>
-        <w:t>Relay drive</w:t>
-      </w:r>
-      <w:r>
-        <w:t xml:space="preserve"> is provided by the control box via interconnect wires. </w:t>
-      </w:r>
-    </w:p>
-    <w:p>
-      <w:r>
-        <w:t>See hackerboat/doc/systems/</w:t>
-      </w:r>
-      <w:r>
-        <w:t xml:space="preserve">InterfaceControlDocument.xlsx for more information on the external connections. </w:t>
-      </w:r>
-    </w:p>
-    <w:p>
-      <w:pPr>
-        <w:pStyle w:val="Heading2"/>
-      </w:pPr>
-      <w:r>
         <w:t>Servo</w:t>
       </w:r>
     </w:p>
@@ -855,10 +923,7 @@
         </w:r>
       </w:hyperlink>
       <w:r>
-        <w:t>)</w:t>
-      </w:r>
-      <w:r>
-        <w:t>, which is IP67 rated.</w:t>
+        <w:t>), which is IP67 rated.</w:t>
       </w:r>
       <w:r>
         <w:t xml:space="preserve"> It drives the tiller through a gear reduction system (</w:t>
@@ -873,183 +938,301 @@
         </w:r>
       </w:hyperlink>
       <w:r>
-        <w:t xml:space="preserve">) </w:t>
-      </w:r>
-      <w:del w:id="1" w:author="Pierce Nichols" w:date="2014-08-04T23:38:00Z">
+        <w:t>) which can be adjusted to give a number of different gear ratios from 2.8:1 to 7:1.</w:t>
+      </w:r>
+    </w:p>
+    <w:p>
+      <w:r>
+        <w:t xml:space="preserve">A 3” aluminum </w:t>
+      </w:r>
+      <w:r>
+        <w:t xml:space="preserve">servo </w:t>
+      </w:r>
+      <w:r>
+        <w:t xml:space="preserve">arm bolts to the output gear of the servo to provide a steering arm. </w:t>
+      </w:r>
+    </w:p>
+    <w:p>
+      <w:r>
+        <w:t>The current tiller connection must be disconnected by unscrewing a nyloc nut in order to stow the motor. This is suboptimal, but will not be rectified prior to Boatse 0.3.</w:t>
+      </w:r>
+    </w:p>
+    <w:p>
+      <w:pPr>
+        <w:pStyle w:val="Heading2"/>
+      </w:pPr>
+      <w:r>
+        <w:t>Mechanical Mounting</w:t>
+      </w:r>
+    </w:p>
+    <w:p>
+      <w:r>
+        <w:t xml:space="preserve">The motor is provided with an outboard-style screw clamp arrangement that connects it to the motor mount bulkhead. This mount allows it to swivel freely for steering, or be raised and lowered for convenience in handling during launch and recovery. </w:t>
+      </w:r>
+    </w:p>
+    <w:p>
+      <w:r>
+        <w:t xml:space="preserve">The servo is mounted to a specially designed plate epoxied to the top of the motor bulkhead. The servo arm is connected to the tiller via an adjustable length mounting link. This link uses ball ends to absorb the misalignment between the two. </w:t>
+      </w:r>
+    </w:p>
+    <w:p>
+      <w:pPr>
+        <w:pStyle w:val="Heading1"/>
+      </w:pPr>
+      <w:bookmarkStart w:id="15" w:name="_Ref394954389"/>
+      <w:r>
+        <w:t>Communications</w:t>
+      </w:r>
+      <w:bookmarkEnd w:id="15"/>
+    </w:p>
+    <w:p>
+      <w:pPr>
+        <w:pStyle w:val="Heading2"/>
+      </w:pPr>
+      <w:r>
+        <w:t>Radio Box</w:t>
+      </w:r>
+    </w:p>
+    <w:p>
+      <w:pPr>
+        <w:pStyle w:val="Heading3"/>
+      </w:pPr>
+      <w:r>
+        <w:t>900 MHz</w:t>
+      </w:r>
+    </w:p>
+    <w:p>
+      <w:r>
+        <w:t>The 900 MHz radio provides ship to shore communications.</w:t>
+      </w:r>
+    </w:p>
+    <w:p>
+      <w:pPr>
+        <w:pStyle w:val="Heading3"/>
+      </w:pPr>
+      <w:r>
+        <w:t>2.4 GHz</w:t>
+      </w:r>
+    </w:p>
+    <w:p>
+      <w:pPr>
+        <w:rPr>
+          <w:ins w:id="16" w:author="Pierce Nichols" w:date="2014-08-05T21:34:00Z"/>
+        </w:rPr>
+      </w:pPr>
+      <w:r>
+        <w:t xml:space="preserve">The 2.4 GHz radio serves as the primary Ethernet switch and allows </w:t>
+      </w:r>
+      <w:r>
+        <w:t xml:space="preserve">the use of standard WiFi accessories such as cameras. </w:t>
+      </w:r>
+    </w:p>
+    <w:p>
+      <w:pPr>
+        <w:pStyle w:val="Heading3"/>
+        <w:pPrChange w:id="17" w:author="Pierce Nichols" w:date="2014-08-05T21:34:00Z">
+          <w:pPr/>
+        </w:pPrChange>
+      </w:pPr>
+      <w:ins w:id="18" w:author="Pierce Nichols" w:date="2014-08-05T21:34:00Z">
         <w:r>
-          <w:delText xml:space="preserve"> </w:delText>
-        </w:r>
-      </w:del>
-      <w:r>
-        <w:t>which can be adjusted to give a number of different gear ratios from 2.8:1 to 7:1.</w:t>
-      </w:r>
-    </w:p>
-    <w:p>
-      <w:r>
-        <w:t xml:space="preserve">A 3” aluminum </w:t>
-      </w:r>
-      <w:del w:id="2" w:author="Pierce Nichols" w:date="2014-08-05T06:47:00Z">
-        <w:r>
-          <w:delText xml:space="preserve">tiller </w:delText>
-        </w:r>
-      </w:del>
-      <w:ins w:id="3" w:author="Pierce Nichols" w:date="2014-08-05T06:47:00Z">
-        <w:r>
-          <w:t>servo</w:t>
-        </w:r>
-        <w:r>
-          <w:t xml:space="preserve"> </w:t>
+          <w:t>Boost Regulator</w:t>
         </w:r>
       </w:ins>
-      <w:r>
-        <w:t xml:space="preserve">arm bolts to the output gear of the servo to provide a steering arm. </w:t>
-      </w:r>
-    </w:p>
-    <w:p>
-      <w:r>
-        <w:t>The current tiller connection must be disconnected by unscrewing a nyloc nut in order to stow the motor. This is suboptimal, but will not be rectified prior to Boatse 0.3.</w:t>
-      </w:r>
     </w:p>
     <w:p>
       <w:pPr>
         <w:pStyle w:val="Heading2"/>
-        <w:rPr>
-          <w:ins w:id="4" w:author="Pierce Nichols" w:date="2014-08-05T06:48:00Z"/>
-        </w:rPr>
+      </w:pPr>
+      <w:r>
+        <w:t>Antenna Mast</w:t>
+      </w:r>
+    </w:p>
+    <w:p>
+      <w:r>
+        <w:t xml:space="preserve">The antenna mast is </w:t>
+      </w:r>
+      <w:r>
+        <w:t xml:space="preserve">a xxx” diameter aluminum tube that elevates the 900 MHz antenna well above the boat in order to </w:t>
+      </w:r>
+    </w:p>
+    <w:p>
+      <w:pPr>
+        <w:pStyle w:val="Heading1"/>
+      </w:pPr>
+      <w:r>
+        <w:t>Power</w:t>
+      </w:r>
+    </w:p>
+    <w:p>
+      <w:pPr>
+        <w:pStyle w:val="Heading2"/>
+      </w:pPr>
+      <w:r>
+        <w:t>Main Bus</w:t>
+      </w:r>
+    </w:p>
+    <w:p>
+      <w:pPr>
+        <w:pStyle w:val="Heading3"/>
+      </w:pPr>
+      <w:r>
+        <w:t>Boatse 0.2</w:t>
+      </w:r>
+    </w:p>
+    <w:p>
+      <w:r>
+        <w:t xml:space="preserve">The main power distribution bus consists of a sixteen circuit 0.375” pitch terminal strip mounted to the forward side </w:t>
+      </w:r>
+      <w:r>
+        <w:t>of the center bulkhead.</w:t>
+      </w:r>
+      <w:r>
+        <w:t xml:space="preserve"> The bus voltage is nominal 12V, with a valid range of 8V to 14V.</w:t>
+      </w:r>
+      <w:r>
+        <w:t xml:space="preserve"> </w:t>
+      </w:r>
+    </w:p>
+    <w:p>
+      <w:pPr>
+        <w:pStyle w:val="Heading3"/>
+      </w:pPr>
+      <w:r>
+        <w:t>Boatse 0.3</w:t>
+      </w:r>
+    </w:p>
+    <w:p>
+      <w:r>
+        <w:t>This will be relocated somewhere easier to reach.</w:t>
+      </w:r>
+    </w:p>
+    <w:p>
+      <w:pPr>
+        <w:pStyle w:val="Heading2"/>
       </w:pPr>
       <w:r>
         <w:lastRenderedPageBreak/>
-        <w:t>Mechanical Mounting</w:t>
-      </w:r>
-    </w:p>
-    <w:p>
-      <w:pPr>
-        <w:rPr>
-          <w:ins w:id="5" w:author="Pierce Nichols" w:date="2014-08-05T06:48:00Z"/>
-        </w:rPr>
-      </w:pPr>
-      <w:ins w:id="6" w:author="Pierce Nichols" w:date="2014-08-05T06:48:00Z">
-        <w:r>
-          <w:t xml:space="preserve">The motor is provided with an outboard-style screw clamp arrangement that connects it to the motor mount bulkhead. This mount allows it to swivel freely for steering, or be raised and lowered for convenience in handling during launch and recovery. </w:t>
-        </w:r>
-      </w:ins>
-    </w:p>
-    <w:p>
-      <w:ins w:id="7" w:author="Pierce Nichols" w:date="2014-08-05T06:50:00Z">
-        <w:r>
-          <w:t xml:space="preserve">The </w:t>
-        </w:r>
-      </w:ins>
-      <w:ins w:id="8" w:author="Pierce Nichols" w:date="2014-08-05T06:51:00Z">
-        <w:r>
-          <w:t xml:space="preserve">servo is mounted to a specially designed plate epoxied to the top of the motor bulkhead. The </w:t>
-        </w:r>
-      </w:ins>
-      <w:ins w:id="9" w:author="Pierce Nichols" w:date="2014-08-05T06:52:00Z">
-        <w:r>
-          <w:t xml:space="preserve">servo arm is connected to the tiller via an adjustable length mounting link. This link uses ball ends to absorb the misalignment between the two. </w:t>
-        </w:r>
-      </w:ins>
+        <w:t>Batteries</w:t>
+      </w:r>
+    </w:p>
+    <w:p>
+      <w:r>
+        <w:t xml:space="preserve">The boat is powered by a pair of 12V truck batteries. ***Insert part numbers etc here*** These batteries are wired in parallel to provide a single nominal 12V bus. </w:t>
+      </w:r>
+    </w:p>
+    <w:p>
+      <w:pPr>
+        <w:pStyle w:val="Heading2"/>
+      </w:pPr>
+      <w:r>
+        <w:t>Charger</w:t>
+      </w:r>
+    </w:p>
+    <w:p>
+      <w:pPr>
+        <w:pStyle w:val="Heading2"/>
+      </w:pPr>
+      <w:r>
+        <w:t>Solar Panels</w:t>
+      </w:r>
+    </w:p>
+    <w:p>
+      <w:r>
+        <w:t>Boatse 0.2: Solar panels are not mounted</w:t>
+      </w:r>
+    </w:p>
+    <w:p>
+      <w:r>
+        <w:t>Boatse 0.3: Solar panels are mounted as described below</w:t>
+      </w:r>
+    </w:p>
+    <w:p>
+      <w:pPr>
+        <w:pStyle w:val="Heading3"/>
+      </w:pPr>
+      <w:r>
+        <w:t>Panel 1</w:t>
+      </w:r>
+    </w:p>
+    <w:p>
+      <w:pPr>
+        <w:pStyle w:val="Heading3"/>
+      </w:pPr>
+      <w:r>
+        <w:t>Panel 2</w:t>
+      </w:r>
+    </w:p>
+    <w:p>
+      <w:pPr>
+        <w:pStyle w:val="Heading3"/>
+      </w:pPr>
+      <w:r>
+        <w:t>Panel 3</w:t>
+      </w:r>
+    </w:p>
+    <w:p>
+      <w:pPr>
+        <w:pStyle w:val="Heading3"/>
+      </w:pPr>
+      <w:r>
+        <w:t>Mounting Arrangements</w:t>
+      </w:r>
     </w:p>
     <w:p>
       <w:pPr>
         <w:pStyle w:val="Heading1"/>
       </w:pPr>
-      <w:bookmarkStart w:id="10" w:name="_Ref394954389"/>
-      <w:r>
-        <w:t>Communications</w:t>
-      </w:r>
-      <w:bookmarkEnd w:id="10"/>
+      <w:r>
+        <w:t>Structures</w:t>
+      </w:r>
     </w:p>
     <w:p>
       <w:pPr>
         <w:pStyle w:val="Heading2"/>
-        <w:rPr>
-          <w:ins w:id="11" w:author="Pierce Nichols" w:date="2014-08-05T06:52:00Z"/>
-        </w:rPr>
-      </w:pPr>
-      <w:r>
-        <w:t>Radio Box</w:t>
-      </w:r>
-    </w:p>
-    <w:p>
-      <w:pPr>
-        <w:pStyle w:val="Heading3"/>
-        <w:rPr>
-          <w:ins w:id="12" w:author="Pierce Nichols" w:date="2014-08-05T06:52:00Z"/>
-        </w:rPr>
-        <w:pPrChange w:id="13" w:author="Pierce Nichols" w:date="2014-08-05T06:52:00Z">
-          <w:pPr>
-            <w:pStyle w:val="Heading2"/>
-          </w:pPr>
-        </w:pPrChange>
-      </w:pPr>
-      <w:ins w:id="14" w:author="Pierce Nichols" w:date="2014-08-05T06:52:00Z">
-        <w:r>
-          <w:t>900 MHz</w:t>
-        </w:r>
-      </w:ins>
-    </w:p>
-    <w:p>
-      <w:pPr>
-        <w:pStyle w:val="Heading3"/>
-        <w:rPr>
-          <w:ins w:id="15" w:author="Pierce Nichols" w:date="2014-08-05T06:52:00Z"/>
-        </w:rPr>
-        <w:pPrChange w:id="16" w:author="Pierce Nichols" w:date="2014-08-05T06:52:00Z">
-          <w:pPr>
-            <w:pStyle w:val="Heading2"/>
-          </w:pPr>
-        </w:pPrChange>
-      </w:pPr>
-      <w:ins w:id="17" w:author="Pierce Nichols" w:date="2014-08-05T06:52:00Z">
-        <w:r>
-          <w:t>2.4 GHz</w:t>
-        </w:r>
-      </w:ins>
-    </w:p>
-    <w:p>
-      <w:pPr>
-        <w:pPrChange w:id="18" w:author="Pierce Nichols" w:date="2014-08-05T06:52:00Z">
-          <w:pPr>
-            <w:pStyle w:val="Heading2"/>
-          </w:pPr>
-        </w:pPrChange>
-      </w:pPr>
+      </w:pPr>
+      <w:r>
+        <w:t>Initial Hull</w:t>
+      </w:r>
     </w:p>
     <w:p>
       <w:pPr>
         <w:pStyle w:val="Heading2"/>
-        <w:rPr>
-          <w:ins w:id="19" w:author="Pierce Nichols" w:date="2014-08-05T06:53:00Z"/>
-        </w:rPr>
-      </w:pPr>
-      <w:r>
-        <w:t>Antenna Mast</w:t>
-      </w:r>
-    </w:p>
-    <w:p>
-      <w:pPr>
-        <w:pPrChange w:id="20" w:author="Pierce Nichols" w:date="2014-08-05T06:53:00Z">
-          <w:pPr>
-            <w:pStyle w:val="Heading2"/>
-          </w:pPr>
-        </w:pPrChange>
-      </w:pPr>
-      <w:ins w:id="21" w:author="Pierce Nichols" w:date="2014-08-05T06:53:00Z">
-        <w:r>
-          <w:t xml:space="preserve">The antenna mast is </w:t>
-        </w:r>
-      </w:ins>
-      <w:bookmarkStart w:id="22" w:name="_GoBack"/>
-      <w:bookmarkEnd w:id="22"/>
+      </w:pPr>
+      <w:r>
+        <w:t>Motor Mount</w:t>
+      </w:r>
+    </w:p>
+    <w:p>
+      <w:pPr>
+        <w:pStyle w:val="Heading2"/>
+      </w:pPr>
+      <w:r>
+        <w:t>Bulkheads</w:t>
+      </w:r>
+    </w:p>
+    <w:p>
+      <w:pPr>
+        <w:pStyle w:val="Heading2"/>
+      </w:pPr>
+      <w:r>
+        <w:t>Keelson</w:t>
+      </w:r>
+    </w:p>
+    <w:p>
+      <w:pPr>
+        <w:pStyle w:val="Heading2"/>
+      </w:pPr>
+      <w:r>
+        <w:t>Keel</w:t>
+      </w:r>
     </w:p>
     <w:p>
       <w:pPr>
         <w:pStyle w:val="Heading1"/>
       </w:pPr>
       <w:r>
-        <w:t>Power</w:t>
+        <w:t>Miscellaneous</w:t>
       </w:r>
     </w:p>
     <w:p>
@@ -1057,169 +1240,12 @@
         <w:pStyle w:val="Heading2"/>
       </w:pPr>
       <w:r>
-        <w:t>Main Bus</w:t>
-      </w:r>
-    </w:p>
-    <w:p>
-      <w:pPr>
-        <w:pStyle w:val="Heading3"/>
-      </w:pPr>
-      <w:r>
-        <w:t>Boatse 0.2</w:t>
-      </w:r>
-    </w:p>
-    <w:p>
-      <w:r>
-        <w:t xml:space="preserve">The main power distribution bus consists of a sixteen circuit 0.375” pitch terminal strip mounted to the forward side </w:t>
-      </w:r>
-      <w:ins w:id="23" w:author="Pierce Nichols" w:date="2014-08-05T06:49:00Z">
-        <w:r>
-          <w:t xml:space="preserve">of the center bulkhead. </w:t>
-        </w:r>
-      </w:ins>
-    </w:p>
-    <w:p>
-      <w:pPr>
-        <w:pStyle w:val="Heading3"/>
-      </w:pPr>
-      <w:r>
-        <w:t>Boatse 0.3</w:t>
-      </w:r>
-    </w:p>
-    <w:p>
-      <w:r>
-        <w:t>This will be relocated somewhere easier to reach.</w:t>
-      </w:r>
-    </w:p>
-    <w:p>
-      <w:pPr>
-        <w:pStyle w:val="Heading2"/>
-      </w:pPr>
-      <w:r>
-        <w:t>Batteries</w:t>
-      </w:r>
-    </w:p>
-    <w:p>
-      <w:pPr>
-        <w:pStyle w:val="Heading2"/>
-      </w:pPr>
-      <w:r>
-        <w:t>Charger</w:t>
-      </w:r>
-    </w:p>
-    <w:p>
-      <w:pPr>
-        <w:pStyle w:val="Heading2"/>
-      </w:pPr>
-      <w:r>
-        <w:t>Solar Panels</w:t>
-      </w:r>
-    </w:p>
-    <w:p>
-      <w:r>
-        <w:t>Boatse 0.2: Solar panels are not mounted</w:t>
-      </w:r>
-    </w:p>
-    <w:p>
-      <w:r>
-        <w:t>Boatse 0.3: Solar panels are mounted as described below</w:t>
-      </w:r>
-    </w:p>
-    <w:p>
-      <w:pPr>
-        <w:pStyle w:val="Heading3"/>
-      </w:pPr>
-      <w:r>
-        <w:lastRenderedPageBreak/>
-        <w:t>Panel 1</w:t>
-      </w:r>
-    </w:p>
-    <w:p>
-      <w:pPr>
-        <w:pStyle w:val="Heading3"/>
-      </w:pPr>
-      <w:r>
-        <w:t>Panel 2</w:t>
-      </w:r>
-    </w:p>
-    <w:p>
-      <w:pPr>
-        <w:pStyle w:val="Heading3"/>
-      </w:pPr>
-      <w:r>
-        <w:t>Panel 3</w:t>
-      </w:r>
-    </w:p>
-    <w:p>
-      <w:pPr>
-        <w:pStyle w:val="Heading3"/>
-      </w:pPr>
-      <w:r>
-        <w:t>Mounting Arrangements</w:t>
-      </w:r>
-    </w:p>
-    <w:p>
-      <w:pPr>
-        <w:pStyle w:val="Heading1"/>
-      </w:pPr>
-      <w:r>
-        <w:t>Structures</w:t>
-      </w:r>
-    </w:p>
-    <w:p>
-      <w:pPr>
-        <w:pStyle w:val="Heading2"/>
-      </w:pPr>
-      <w:r>
-        <w:t>Initial Hull</w:t>
-      </w:r>
-    </w:p>
-    <w:p>
-      <w:pPr>
-        <w:pStyle w:val="Heading2"/>
-      </w:pPr>
-      <w:r>
-        <w:t>Motor Mount</w:t>
-      </w:r>
-    </w:p>
-    <w:p>
-      <w:pPr>
-        <w:pStyle w:val="Heading2"/>
-      </w:pPr>
-      <w:r>
-        <w:t>Bulkheads</w:t>
-      </w:r>
-    </w:p>
-    <w:p>
-      <w:pPr>
-        <w:pStyle w:val="Heading2"/>
-      </w:pPr>
-      <w:r>
-        <w:t>Keelson</w:t>
-      </w:r>
-    </w:p>
-    <w:p>
-      <w:pPr>
-        <w:pStyle w:val="Heading2"/>
-      </w:pPr>
-      <w:r>
-        <w:t>Keel</w:t>
-      </w:r>
-    </w:p>
-    <w:p>
-      <w:pPr>
-        <w:pStyle w:val="Heading1"/>
-      </w:pPr>
-      <w:r>
-        <w:t>Miscellaneous</w:t>
-      </w:r>
-    </w:p>
-    <w:p>
-      <w:pPr>
-        <w:pStyle w:val="Heading2"/>
-      </w:pPr>
-      <w:r>
         <w:t>Bilge Pump</w:t>
+      </w:r>
+    </w:p>
+    <w:p>
+      <w:r>
+        <w:t xml:space="preserve">The bilge pump is a 12V marine unit controlled by a float switch. The pump is mounted on the aft side of the center bulkhead directly to starboard of the keelson. The switch is mounted on the port side and wired in series with the pump. The pump is wired directly into the main power distribution bus. </w:t>
       </w:r>
     </w:p>
     <w:sectPr>
@@ -2928,7 +2954,7 @@
 </file>
 
 <file path=customXml/itemProps1.xml><?xml version="1.0" encoding="utf-8"?>
-<ds:datastoreItem xmlns:ds="http://schemas.openxmlformats.org/officeDocument/2006/customXml" ds:itemID="{82342FCC-E169-4343-8528-B32542B959A1}">
+<ds:datastoreItem xmlns:ds="http://schemas.openxmlformats.org/officeDocument/2006/customXml" ds:itemID="{2BAD22EC-52D5-4573-A789-EC362035811E}">
   <ds:schemaRefs>
     <ds:schemaRef ds:uri="http://schemas.openxmlformats.org/officeDocument/2006/bibliography"/>
   </ds:schemaRefs>

</xml_diff>